<commit_message>
Added Sriram Mohan as instructor.
</commit_message>
<xml_diff>
--- a/WWW/202120/Syllabus/Syllabus.docx
+++ b/WWW/202120/Syllabus/Syllabus.docx
@@ -36,7 +36,29 @@
           <w:sz w:val="48"/>
           <w:szCs w:val="48"/>
         </w:rPr>
-        <w:t xml:space="preserve"> – Fall term, 2020-21</w:t>
+        <w:t xml:space="preserve"> – </w:t>
+      </w:r>
+      <w:r>
+        <w:rPr>
+          <w:rFonts w:asciiTheme="minorHAnsi" w:hAnsiTheme="minorHAnsi"/>
+          <w:b/>
+          <w:bCs/>
+          <w:color w:val="000000"/>
+          <w:sz w:val="48"/>
+          <w:szCs w:val="48"/>
+        </w:rPr>
+        <w:t>Winter</w:t>
+      </w:r>
+      <w:r>
+        <w:rPr>
+          <w:rFonts w:asciiTheme="minorHAnsi" w:hAnsiTheme="minorHAnsi"/>
+          <w:b/>
+          <w:bCs/>
+          <w:color w:val="000000"/>
+          <w:sz w:val="48"/>
+          <w:szCs w:val="48"/>
+        </w:rPr>
+        <w:t xml:space="preserve"> term, 2020-21</w:t>
       </w:r>
     </w:p>
     <w:p>
@@ -573,7 +595,34 @@
                 <w:sz w:val="19"/>
                 <w:szCs w:val="19"/>
               </w:rPr>
-              <w:t>Mohammad Noureddine (Section 3)</w:t>
+              <w:t>Sriram Mohan</w:t>
+            </w:r>
+            <w:r>
+              <w:rPr>
+                <w:rFonts w:asciiTheme="minorHAnsi" w:hAnsiTheme="minorHAnsi"/>
+                <w:color w:val="000000"/>
+                <w:sz w:val="19"/>
+                <w:szCs w:val="19"/>
+              </w:rPr>
+              <w:t xml:space="preserve"> (Section </w:t>
+            </w:r>
+            <w:r>
+              <w:rPr>
+                <w:rFonts w:asciiTheme="minorHAnsi" w:hAnsiTheme="minorHAnsi"/>
+                <w:color w:val="000000"/>
+                <w:sz w:val="19"/>
+                <w:szCs w:val="19"/>
+              </w:rPr>
+              <w:t>1</w:t>
+            </w:r>
+            <w:r>
+              <w:rPr>
+                <w:rFonts w:asciiTheme="minorHAnsi" w:hAnsiTheme="minorHAnsi"/>
+                <w:color w:val="000000"/>
+                <w:sz w:val="19"/>
+                <w:szCs w:val="19"/>
+              </w:rPr>
+              <w:t>)</w:t>
             </w:r>
           </w:p>
           <w:p>
@@ -595,7 +644,7 @@
                   <w:sz w:val="19"/>
                   <w:szCs w:val="19"/>
                 </w:rPr>
-                <w:t>noureddi@rose-hulman.edu</w:t>
+                <w:t>mohan@rose-hulman.edu</w:t>
               </w:r>
             </w:hyperlink>
           </w:p>
@@ -622,7 +671,43 @@
                 <w:sz w:val="19"/>
                 <w:szCs w:val="19"/>
               </w:rPr>
-              <w:t>David Mutchler (Sections 1 and 2)</w:t>
+              <w:t xml:space="preserve">David Mutchler (Sections </w:t>
+            </w:r>
+            <w:r>
+              <w:rPr>
+                <w:rFonts w:asciiTheme="minorHAnsi" w:hAnsiTheme="minorHAnsi"/>
+                <w:color w:val="000000"/>
+                <w:sz w:val="19"/>
+                <w:szCs w:val="19"/>
+              </w:rPr>
+              <w:t>2</w:t>
+            </w:r>
+            <w:r>
+              <w:rPr>
+                <w:rFonts w:asciiTheme="minorHAnsi" w:hAnsiTheme="minorHAnsi"/>
+                <w:color w:val="000000"/>
+                <w:sz w:val="19"/>
+                <w:szCs w:val="19"/>
+              </w:rPr>
+              <w:t xml:space="preserve"> and </w:t>
+            </w:r>
+            <w:r>
+              <w:rPr>
+                <w:rFonts w:asciiTheme="minorHAnsi" w:hAnsiTheme="minorHAnsi"/>
+                <w:color w:val="000000"/>
+                <w:sz w:val="19"/>
+                <w:szCs w:val="19"/>
+              </w:rPr>
+              <w:t>3</w:t>
+            </w:r>
+            <w:r>
+              <w:rPr>
+                <w:rFonts w:asciiTheme="minorHAnsi" w:hAnsiTheme="minorHAnsi"/>
+                <w:color w:val="000000"/>
+                <w:sz w:val="19"/>
+                <w:szCs w:val="19"/>
+              </w:rPr>
+              <w:t>)</w:t>
             </w:r>
           </w:p>
           <w:p>
@@ -764,9 +849,9 @@
               </w:rPr>
               <w:drawing>
                 <wp:inline distT="0" distB="0" distL="0" distR="0">
-                  <wp:extent cx="1037167" cy="977900"/>
-                  <wp:effectExtent l="0" t="0" r="4445" b="0"/>
-                  <wp:docPr id="8" name="Picture 8" descr="A person smiling for the camera&#10;&#10;Description automatically generated"/>
+                  <wp:extent cx="815798" cy="1065530"/>
+                  <wp:effectExtent l="0" t="0" r="0" b="1270"/>
+                  <wp:docPr id="3" name="Picture 3" descr="A person wearing a suit and tie smiling at the camera&#10;&#10;Description automatically generated"/>
                   <wp:cNvGraphicFramePr>
                     <a:graphicFrameLocks xmlns:a="http://schemas.openxmlformats.org/drawingml/2006/main" noChangeAspect="1"/>
                   </wp:cNvGraphicFramePr>
@@ -774,7 +859,7 @@
                     <a:graphicData uri="http://schemas.openxmlformats.org/drawingml/2006/picture">
                       <pic:pic xmlns:pic="http://schemas.openxmlformats.org/drawingml/2006/picture">
                         <pic:nvPicPr>
-                          <pic:cNvPr id="8" name="Picture 8" descr="A person smiling for the camera&#10;&#10;Description automatically generated"/>
+                          <pic:cNvPr id="3" name="Picture 3" descr="A person wearing a suit and tie smiling at the camera&#10;&#10;Description automatically generated"/>
                           <pic:cNvPicPr/>
                         </pic:nvPicPr>
                         <pic:blipFill>
@@ -792,7 +877,7 @@
                         <pic:spPr>
                           <a:xfrm>
                             <a:off x="0" y="0"/>
-                            <a:ext cx="1065588" cy="1004697"/>
+                            <a:ext cx="847741" cy="1107251"/>
                           </a:xfrm>
                           <a:prstGeom prst="rect">
                             <a:avLst/>
@@ -2684,14 +2769,7 @@
           <w:rFonts w:asciiTheme="minorHAnsi" w:hAnsiTheme="minorHAnsi"/>
           <w:color w:val="000000"/>
         </w:rPr>
-        <w:t xml:space="preserve"> </w:t>
-      </w:r>
-      <w:r>
-        <w:rPr>
-          <w:rFonts w:asciiTheme="minorHAnsi" w:hAnsiTheme="minorHAnsi"/>
-          <w:color w:val="000000"/>
-        </w:rPr>
-        <w:t>Additionally, to earn a C or better in the course, you must achieve ALL of the following:</w:t>
+        <w:t xml:space="preserve"> Additionally, to earn a C or better in the course, you must achieve ALL of the following:</w:t>
       </w:r>
     </w:p>
     <w:p>
@@ -2966,23 +3044,7 @@
             <w:rStyle w:val="Hyperlink"/>
             <w:rFonts w:asciiTheme="minorHAnsi" w:hAnsiTheme="minorHAnsi"/>
           </w:rPr>
-          <w:t xml:space="preserve">Student </w:t>
-        </w:r>
-        <w:proofErr w:type="spellStart"/>
-        <w:r>
-          <w:rPr>
-            <w:rStyle w:val="Hyperlink"/>
-            <w:rFonts w:asciiTheme="minorHAnsi" w:hAnsiTheme="minorHAnsi"/>
-          </w:rPr>
-          <w:t>Accessibily</w:t>
-        </w:r>
-        <w:proofErr w:type="spellEnd"/>
-        <w:r>
-          <w:rPr>
-            <w:rStyle w:val="Hyperlink"/>
-            <w:rFonts w:asciiTheme="minorHAnsi" w:hAnsiTheme="minorHAnsi"/>
-          </w:rPr>
-          <w:t xml:space="preserve"> Services</w:t>
+          <w:t>Student Accessibily Services</w:t>
         </w:r>
       </w:hyperlink>
       <w:r>
@@ -3341,23 +3403,7 @@
           <w:rFonts w:asciiTheme="minorHAnsi" w:hAnsiTheme="minorHAnsi"/>
           <w:color w:val="364451"/>
         </w:rPr>
-        <w:t>.  We are located in the northeast corner on the upper level of the </w:t>
-      </w:r>
-      <w:proofErr w:type="spellStart"/>
-      <w:r>
-        <w:rPr>
-          <w:rFonts w:asciiTheme="minorHAnsi" w:hAnsiTheme="minorHAnsi"/>
-          <w:color w:val="364451"/>
-        </w:rPr>
-        <w:t>Mussalem</w:t>
-      </w:r>
-      <w:proofErr w:type="spellEnd"/>
-      <w:r>
-        <w:rPr>
-          <w:rFonts w:asciiTheme="minorHAnsi" w:hAnsiTheme="minorHAnsi"/>
-          <w:color w:val="364451"/>
-        </w:rPr>
-        <w:t xml:space="preserve"> Union.  We are open  </w:t>
+        <w:t>.  We are located in the northeast corner on the upper level of the Mussalem Union.  We are open  </w:t>
       </w:r>
       <w:r>
         <w:rPr>
@@ -4181,7 +4227,6 @@
         </w:rPr>
         <w:t xml:space="preserve">Talk with any professor or staff member with whom you feel comfortable, perhaps one of the following CSSE professors are among those who agreed to be an ombudsman to help ensure that our classroom climates are welcoming to all:  Professors Amanda </w:t>
       </w:r>
-      <w:proofErr w:type="spellStart"/>
       <w:r>
         <w:rPr>
           <w:rStyle w:val="important"/>
@@ -4189,16 +4234,7 @@
           <w:color w:val="000000"/>
         </w:rPr>
         <w:lastRenderedPageBreak/>
-        <w:t>Stouder</w:t>
-      </w:r>
-      <w:proofErr w:type="spellEnd"/>
-      <w:r>
-        <w:rPr>
-          <w:rStyle w:val="important"/>
-          <w:rFonts w:asciiTheme="minorHAnsi" w:hAnsiTheme="minorHAnsi"/>
-          <w:color w:val="000000"/>
-        </w:rPr>
-        <w:t xml:space="preserve"> (</w:t>
+        <w:t>Stouder (</w:t>
       </w:r>
       <w:hyperlink r:id="rId20" w:history="1">
         <w:r>

</xml_diff>